<commit_message>
báo cáo: done again :)
</commit_message>
<xml_diff>
--- a/3_3 solution.docx
+++ b/3_3 solution.docx
@@ -16,274 +16,6 @@
           <w:sz w:val="24"/>
           <w:szCs w:val="24"/>
         </w:rPr>
-        <w:t xml:space="preserve">- 3 </w:t>
-      </w:r>
-      <w:proofErr w:type="spellStart"/>
-      <w:r>
-        <w:rPr>
-          <w:rFonts w:cstheme="minorHAnsi"/>
-          <w:sz w:val="24"/>
-          <w:szCs w:val="24"/>
-        </w:rPr>
-        <w:t>Bước</w:t>
-      </w:r>
-      <w:proofErr w:type="spellEnd"/>
-      <w:r>
-        <w:rPr>
-          <w:rFonts w:cstheme="minorHAnsi"/>
-          <w:sz w:val="24"/>
-          <w:szCs w:val="24"/>
-        </w:rPr>
-        <w:t xml:space="preserve"> </w:t>
-      </w:r>
-      <w:proofErr w:type="spellStart"/>
-      <w:r>
-        <w:rPr>
-          <w:rFonts w:cstheme="minorHAnsi"/>
-          <w:sz w:val="24"/>
-          <w:szCs w:val="24"/>
-        </w:rPr>
-        <w:t>chính</w:t>
-      </w:r>
-      <w:proofErr w:type="spellEnd"/>
-      <w:r>
-        <w:rPr>
-          <w:rFonts w:cstheme="minorHAnsi"/>
-          <w:sz w:val="24"/>
-          <w:szCs w:val="24"/>
-        </w:rPr>
-        <w:t xml:space="preserve"> </w:t>
-      </w:r>
-      <w:proofErr w:type="spellStart"/>
-      <w:r>
-        <w:rPr>
-          <w:rFonts w:cstheme="minorHAnsi"/>
-          <w:sz w:val="24"/>
-          <w:szCs w:val="24"/>
-        </w:rPr>
-        <w:t>sinh</w:t>
-      </w:r>
-      <w:proofErr w:type="spellEnd"/>
-      <w:r>
-        <w:rPr>
-          <w:rFonts w:cstheme="minorHAnsi"/>
-          <w:sz w:val="24"/>
-          <w:szCs w:val="24"/>
-        </w:rPr>
-        <w:t xml:space="preserve"> key </w:t>
-      </w:r>
-      <w:proofErr w:type="spellStart"/>
-      <w:r>
-        <w:rPr>
-          <w:rFonts w:cstheme="minorHAnsi"/>
-          <w:sz w:val="24"/>
-          <w:szCs w:val="24"/>
-        </w:rPr>
-        <w:t>từ</w:t>
-      </w:r>
-      <w:proofErr w:type="spellEnd"/>
-      <w:r>
-        <w:rPr>
-          <w:rFonts w:cstheme="minorHAnsi"/>
-          <w:sz w:val="24"/>
-          <w:szCs w:val="24"/>
-        </w:rPr>
-        <w:t xml:space="preserve"> username </w:t>
-      </w:r>
-      <w:proofErr w:type="spellStart"/>
-      <w:r>
-        <w:rPr>
-          <w:rFonts w:cstheme="minorHAnsi"/>
-          <w:sz w:val="24"/>
-          <w:szCs w:val="24"/>
-        </w:rPr>
-        <w:t>được</w:t>
-      </w:r>
-      <w:proofErr w:type="spellEnd"/>
-      <w:r>
-        <w:rPr>
-          <w:rFonts w:cstheme="minorHAnsi"/>
-          <w:sz w:val="24"/>
-          <w:szCs w:val="24"/>
-        </w:rPr>
-        <w:t xml:space="preserve"> </w:t>
-      </w:r>
-      <w:proofErr w:type="spellStart"/>
-      <w:r>
-        <w:rPr>
-          <w:rFonts w:cstheme="minorHAnsi"/>
-          <w:sz w:val="24"/>
-          <w:szCs w:val="24"/>
-        </w:rPr>
-        <w:t>lọc</w:t>
-      </w:r>
-      <w:proofErr w:type="spellEnd"/>
-      <w:r>
-        <w:rPr>
-          <w:rFonts w:cstheme="minorHAnsi"/>
-          <w:sz w:val="24"/>
-          <w:szCs w:val="24"/>
-        </w:rPr>
-        <w:t xml:space="preserve"> ra </w:t>
-      </w:r>
-      <w:proofErr w:type="spellStart"/>
-      <w:r>
-        <w:rPr>
-          <w:rFonts w:cstheme="minorHAnsi"/>
-          <w:sz w:val="24"/>
-          <w:szCs w:val="24"/>
-        </w:rPr>
-        <w:t>từ</w:t>
-      </w:r>
-      <w:proofErr w:type="spellEnd"/>
-      <w:r>
-        <w:rPr>
-          <w:rFonts w:cstheme="minorHAnsi"/>
-          <w:sz w:val="24"/>
-          <w:szCs w:val="24"/>
-        </w:rPr>
-        <w:t xml:space="preserve"> </w:t>
-      </w:r>
-      <w:proofErr w:type="spellStart"/>
-      <w:r>
-        <w:rPr>
-          <w:rFonts w:cstheme="minorHAnsi"/>
-          <w:sz w:val="24"/>
-          <w:szCs w:val="24"/>
-        </w:rPr>
-        <w:t>cả</w:t>
-      </w:r>
-      <w:proofErr w:type="spellEnd"/>
-      <w:r>
-        <w:rPr>
-          <w:rFonts w:cstheme="minorHAnsi"/>
-          <w:sz w:val="24"/>
-          <w:szCs w:val="24"/>
-        </w:rPr>
-        <w:t xml:space="preserve"> </w:t>
-      </w:r>
-      <w:proofErr w:type="spellStart"/>
-      <w:r>
-        <w:rPr>
-          <w:rFonts w:cstheme="minorHAnsi"/>
-          <w:color w:val="FF0000"/>
-          <w:sz w:val="30"/>
-          <w:szCs w:val="30"/>
-        </w:rPr>
-        <w:t>trăm</w:t>
-      </w:r>
-      <w:proofErr w:type="spellEnd"/>
-      <w:r>
-        <w:rPr>
-          <w:rFonts w:cstheme="minorHAnsi"/>
-          <w:color w:val="FF0000"/>
-          <w:sz w:val="30"/>
-          <w:szCs w:val="30"/>
-        </w:rPr>
-        <w:t xml:space="preserve"> </w:t>
-      </w:r>
-      <w:proofErr w:type="spellStart"/>
-      <w:r>
-        <w:rPr>
-          <w:rFonts w:cstheme="minorHAnsi"/>
-          <w:color w:val="FF0000"/>
-          <w:sz w:val="30"/>
-          <w:szCs w:val="30"/>
-        </w:rPr>
-        <w:t>bước</w:t>
-      </w:r>
-      <w:proofErr w:type="spellEnd"/>
-      <w:r>
-        <w:rPr>
-          <w:rFonts w:cstheme="minorHAnsi"/>
-          <w:color w:val="FF0000"/>
-          <w:sz w:val="30"/>
-          <w:szCs w:val="30"/>
-        </w:rPr>
-        <w:t xml:space="preserve"> </w:t>
-      </w:r>
-      <w:r>
-        <w:rPr>
-          <w:rFonts w:cstheme="minorHAnsi"/>
-          <w:color w:val="FF0000"/>
-          <w:sz w:val="30"/>
-          <w:szCs w:val="30"/>
-        </w:rPr>
-        <w:sym w:font="Wingdings" w:char="F04A"/>
-      </w:r>
-      <w:r>
-        <w:rPr>
-          <w:rFonts w:cstheme="minorHAnsi"/>
-          <w:color w:val="FF0000"/>
-          <w:sz w:val="30"/>
-          <w:szCs w:val="30"/>
-        </w:rPr>
-        <w:t xml:space="preserve"> (</w:t>
-      </w:r>
-      <w:proofErr w:type="spellStart"/>
-      <w:r>
-        <w:rPr>
-          <w:rFonts w:cstheme="minorHAnsi"/>
-          <w:color w:val="FF0000"/>
-          <w:sz w:val="30"/>
-          <w:szCs w:val="30"/>
-        </w:rPr>
-        <w:t>Hư</w:t>
-      </w:r>
-      <w:proofErr w:type="spellEnd"/>
-      <w:r>
-        <w:rPr>
-          <w:rFonts w:cstheme="minorHAnsi"/>
-          <w:color w:val="FF0000"/>
-          <w:sz w:val="30"/>
-          <w:szCs w:val="30"/>
-        </w:rPr>
-        <w:t xml:space="preserve"> </w:t>
-      </w:r>
-      <w:proofErr w:type="spellStart"/>
-      <w:r>
-        <w:rPr>
-          <w:rFonts w:cstheme="minorHAnsi"/>
-          <w:color w:val="FF0000"/>
-          <w:sz w:val="30"/>
-          <w:szCs w:val="30"/>
-        </w:rPr>
-        <w:t>não</w:t>
-      </w:r>
-      <w:proofErr w:type="spellEnd"/>
-      <w:r>
-        <w:rPr>
-          <w:rFonts w:cstheme="minorHAnsi"/>
-          <w:color w:val="FF0000"/>
-          <w:sz w:val="30"/>
-          <w:szCs w:val="30"/>
-        </w:rPr>
-        <w:t xml:space="preserve"> is real)</w:t>
-      </w:r>
-    </w:p>
-    <w:p>
-      <w:pPr>
-        <w:rPr>
-          <w:rFonts w:cstheme="minorHAnsi"/>
-          <w:sz w:val="24"/>
-          <w:szCs w:val="24"/>
-        </w:rPr>
-      </w:pPr>
-    </w:p>
-    <w:p>
-      <w:pPr>
-        <w:rPr>
-          <w:rFonts w:cstheme="minorHAnsi"/>
-          <w:sz w:val="24"/>
-          <w:szCs w:val="24"/>
-        </w:rPr>
-      </w:pPr>
-      <w:r>
-        <w:rPr>
-          <w:rFonts w:cstheme="minorHAnsi"/>
-          <w:sz w:val="24"/>
-          <w:szCs w:val="24"/>
-        </w:rPr>
         <w:t xml:space="preserve">(1) Username </w:t>
       </w:r>
       <w:proofErr w:type="spellStart"/>
@@ -2561,79 +2293,79 @@
           <w:sz w:val="24"/>
           <w:szCs w:val="24"/>
         </w:rPr>
+        <w:t>EAX = 4E</w:t>
+      </w:r>
+    </w:p>
+    <w:p>
+      <w:pPr>
+        <w:ind w:left="720"/>
+        <w:rPr>
+          <w:rFonts w:cstheme="minorHAnsi"/>
+          <w:sz w:val="24"/>
+          <w:szCs w:val="24"/>
+        </w:rPr>
+      </w:pPr>
+      <w:r>
+        <w:rPr>
+          <w:rFonts w:cstheme="minorHAnsi"/>
+          <w:sz w:val="24"/>
+          <w:szCs w:val="24"/>
+        </w:rPr>
+        <w:t>EBX = 4E / 5 = F</w:t>
+      </w:r>
+    </w:p>
+    <w:p>
+      <w:pPr>
+        <w:ind w:left="720"/>
+        <w:rPr>
+          <w:rFonts w:cstheme="minorHAnsi"/>
+          <w:sz w:val="24"/>
+          <w:szCs w:val="24"/>
+        </w:rPr>
+      </w:pPr>
+      <w:r>
+        <w:rPr>
+          <w:rFonts w:cstheme="minorHAnsi"/>
+          <w:sz w:val="24"/>
+          <w:szCs w:val="24"/>
+        </w:rPr>
+        <w:t>EAX = 23E</w:t>
+      </w:r>
+    </w:p>
+    <w:p>
+      <w:pPr>
+        <w:ind w:left="720"/>
+        <w:rPr>
+          <w:rFonts w:cstheme="minorHAnsi"/>
+          <w:sz w:val="24"/>
+          <w:szCs w:val="24"/>
+        </w:rPr>
+      </w:pPr>
+      <w:r>
+        <w:rPr>
+          <w:rFonts w:cstheme="minorHAnsi"/>
+          <w:sz w:val="24"/>
+          <w:szCs w:val="24"/>
+        </w:rPr>
+        <w:t>EAX = EAX * EBX = 23E * F = 21A2</w:t>
+      </w:r>
+    </w:p>
+    <w:p>
+      <w:pPr>
+        <w:ind w:left="720"/>
+        <w:rPr>
+          <w:rFonts w:cstheme="minorHAnsi"/>
+          <w:sz w:val="24"/>
+          <w:szCs w:val="24"/>
+        </w:rPr>
+      </w:pPr>
+      <w:r>
+        <w:rPr>
+          <w:rFonts w:cstheme="minorHAnsi"/>
+          <w:sz w:val="24"/>
+          <w:szCs w:val="24"/>
+        </w:rPr>
         <w:lastRenderedPageBreak/>
-        <w:t>EAX = 4E</w:t>
-      </w:r>
-    </w:p>
-    <w:p>
-      <w:pPr>
-        <w:ind w:left="720"/>
-        <w:rPr>
-          <w:rFonts w:cstheme="minorHAnsi"/>
-          <w:sz w:val="24"/>
-          <w:szCs w:val="24"/>
-        </w:rPr>
-      </w:pPr>
-      <w:r>
-        <w:rPr>
-          <w:rFonts w:cstheme="minorHAnsi"/>
-          <w:sz w:val="24"/>
-          <w:szCs w:val="24"/>
-        </w:rPr>
-        <w:t>EBX = 4E / 5 = F</w:t>
-      </w:r>
-    </w:p>
-    <w:p>
-      <w:pPr>
-        <w:ind w:left="720"/>
-        <w:rPr>
-          <w:rFonts w:cstheme="minorHAnsi"/>
-          <w:sz w:val="24"/>
-          <w:szCs w:val="24"/>
-        </w:rPr>
-      </w:pPr>
-      <w:r>
-        <w:rPr>
-          <w:rFonts w:cstheme="minorHAnsi"/>
-          <w:sz w:val="24"/>
-          <w:szCs w:val="24"/>
-        </w:rPr>
-        <w:t>EAX = 23E</w:t>
-      </w:r>
-    </w:p>
-    <w:p>
-      <w:pPr>
-        <w:ind w:left="720"/>
-        <w:rPr>
-          <w:rFonts w:cstheme="minorHAnsi"/>
-          <w:sz w:val="24"/>
-          <w:szCs w:val="24"/>
-        </w:rPr>
-      </w:pPr>
-      <w:r>
-        <w:rPr>
-          <w:rFonts w:cstheme="minorHAnsi"/>
-          <w:sz w:val="24"/>
-          <w:szCs w:val="24"/>
-        </w:rPr>
-        <w:t>EAX = EAX * EBX = 23E * F = 21A2</w:t>
-      </w:r>
-    </w:p>
-    <w:p>
-      <w:pPr>
-        <w:ind w:left="720"/>
-        <w:rPr>
-          <w:rFonts w:cstheme="minorHAnsi"/>
-          <w:sz w:val="24"/>
-          <w:szCs w:val="24"/>
-        </w:rPr>
-      </w:pPr>
-      <w:r>
-        <w:rPr>
-          <w:rFonts w:cstheme="minorHAnsi"/>
-          <w:sz w:val="24"/>
-          <w:szCs w:val="24"/>
-        </w:rPr>
         <w:t>19FA74 = EAX = 21A2</w:t>
       </w:r>
     </w:p>
@@ -3099,7 +2831,213 @@
           <w:sz w:val="24"/>
           <w:szCs w:val="24"/>
         </w:rPr>
+        <w:t>*</w:t>
+      </w:r>
+      <w:proofErr w:type="spellStart"/>
+      <w:r>
+        <w:rPr>
+          <w:rFonts w:cstheme="minorHAnsi"/>
+          <w:sz w:val="24"/>
+          <w:szCs w:val="24"/>
+        </w:rPr>
+        <w:t>Vòng</w:t>
+      </w:r>
+      <w:proofErr w:type="spellEnd"/>
+      <w:r>
+        <w:rPr>
+          <w:rFonts w:cstheme="minorHAnsi"/>
+          <w:sz w:val="24"/>
+          <w:szCs w:val="24"/>
+        </w:rPr>
+        <w:t xml:space="preserve"> </w:t>
+      </w:r>
+      <w:proofErr w:type="spellStart"/>
+      <w:r>
+        <w:rPr>
+          <w:rFonts w:cstheme="minorHAnsi"/>
+          <w:sz w:val="24"/>
+          <w:szCs w:val="24"/>
+        </w:rPr>
+        <w:t>lặp</w:t>
+      </w:r>
+      <w:proofErr w:type="spellEnd"/>
+      <w:r>
+        <w:rPr>
+          <w:rFonts w:cstheme="minorHAnsi"/>
+          <w:sz w:val="24"/>
+          <w:szCs w:val="24"/>
+        </w:rPr>
+        <w:t xml:space="preserve"> 4</w:t>
+      </w:r>
+    </w:p>
+    <w:p>
+      <w:pPr>
+        <w:ind w:left="720"/>
+        <w:rPr>
+          <w:rFonts w:cstheme="minorHAnsi"/>
+          <w:sz w:val="24"/>
+          <w:szCs w:val="24"/>
+        </w:rPr>
+      </w:pPr>
+      <w:r>
+        <w:rPr>
+          <w:rFonts w:cstheme="minorHAnsi"/>
+          <w:sz w:val="24"/>
+          <w:szCs w:val="24"/>
+        </w:rPr>
+        <w:t>19FA74 = 34ED72</w:t>
+      </w:r>
+    </w:p>
+    <w:p>
+      <w:pPr>
+        <w:ind w:left="720"/>
+        <w:rPr>
+          <w:rFonts w:cstheme="minorHAnsi"/>
+          <w:sz w:val="24"/>
+          <w:szCs w:val="24"/>
+        </w:rPr>
+      </w:pPr>
+      <w:r>
+        <w:rPr>
+          <w:rFonts w:cstheme="minorHAnsi"/>
+          <w:sz w:val="24"/>
+          <w:szCs w:val="24"/>
+        </w:rPr>
+        <w:t>EAX = 65</w:t>
+      </w:r>
+    </w:p>
+    <w:p>
+      <w:pPr>
+        <w:ind w:left="720"/>
+        <w:rPr>
+          <w:rFonts w:cstheme="minorHAnsi"/>
+          <w:sz w:val="24"/>
+          <w:szCs w:val="24"/>
+        </w:rPr>
+      </w:pPr>
+      <w:r>
+        <w:rPr>
+          <w:rFonts w:cstheme="minorHAnsi"/>
+          <w:sz w:val="24"/>
+          <w:szCs w:val="24"/>
+        </w:rPr>
+        <w:t>EBX = EAX / 5 = 65 / 5 = 14</w:t>
+      </w:r>
+    </w:p>
+    <w:p>
+      <w:pPr>
+        <w:ind w:left="720"/>
+        <w:rPr>
+          <w:rFonts w:cstheme="minorHAnsi"/>
+          <w:sz w:val="24"/>
+          <w:szCs w:val="24"/>
+        </w:rPr>
+      </w:pPr>
+      <w:r>
+        <w:rPr>
+          <w:rFonts w:cstheme="minorHAnsi"/>
+          <w:sz w:val="24"/>
+          <w:szCs w:val="24"/>
+        </w:rPr>
+        <w:t>EAX = 19FA74 = 34ED72</w:t>
+      </w:r>
+    </w:p>
+    <w:p>
+      <w:pPr>
+        <w:ind w:left="720"/>
+        <w:rPr>
+          <w:rFonts w:cstheme="minorHAnsi"/>
+          <w:sz w:val="24"/>
+          <w:szCs w:val="24"/>
+        </w:rPr>
+      </w:pPr>
+      <w:r>
+        <w:rPr>
+          <w:rFonts w:cstheme="minorHAnsi"/>
+          <w:sz w:val="24"/>
+          <w:szCs w:val="24"/>
+        </w:rPr>
+        <w:t>EAX = EAX * EBX = 34ED72 * 14 = 4228CE8</w:t>
+      </w:r>
+    </w:p>
+    <w:p>
+      <w:pPr>
+        <w:ind w:left="720"/>
+        <w:rPr>
+          <w:rFonts w:cstheme="minorHAnsi"/>
+          <w:sz w:val="24"/>
+          <w:szCs w:val="24"/>
+        </w:rPr>
+      </w:pPr>
+      <w:r>
+        <w:rPr>
+          <w:rFonts w:cstheme="minorHAnsi"/>
+          <w:sz w:val="24"/>
+          <w:szCs w:val="24"/>
+        </w:rPr>
         <w:lastRenderedPageBreak/>
+        <w:t>19FA74 = EAX 4228CE8</w:t>
+      </w:r>
+    </w:p>
+    <w:p>
+      <w:pPr>
+        <w:ind w:left="720"/>
+        <w:rPr>
+          <w:rFonts w:cstheme="minorHAnsi"/>
+          <w:sz w:val="24"/>
+          <w:szCs w:val="24"/>
+        </w:rPr>
+      </w:pPr>
+      <w:r>
+        <w:rPr>
+          <w:rFonts w:cstheme="minorHAnsi"/>
+          <w:sz w:val="24"/>
+          <w:szCs w:val="24"/>
+        </w:rPr>
+        <w:t>EDI = 65</w:t>
+      </w:r>
+    </w:p>
+    <w:p>
+      <w:pPr>
+        <w:ind w:left="720"/>
+        <w:rPr>
+          <w:rFonts w:cstheme="minorHAnsi"/>
+          <w:sz w:val="24"/>
+          <w:szCs w:val="24"/>
+        </w:rPr>
+      </w:pPr>
+      <w:r>
+        <w:rPr>
+          <w:rFonts w:cstheme="minorHAnsi"/>
+          <w:sz w:val="24"/>
+          <w:szCs w:val="24"/>
+        </w:rPr>
+        <w:t>19FA74 = 19FA74 + 65 = 4228D4D</w:t>
+      </w:r>
+    </w:p>
+    <w:p>
+      <w:pPr>
+        <w:rPr>
+          <w:rFonts w:cstheme="minorHAnsi"/>
+          <w:sz w:val="24"/>
+          <w:szCs w:val="24"/>
+        </w:rPr>
+      </w:pPr>
+    </w:p>
+    <w:p>
+      <w:pPr>
+        <w:rPr>
+          <w:rFonts w:cstheme="minorHAnsi"/>
+          <w:sz w:val="24"/>
+          <w:szCs w:val="24"/>
+        </w:rPr>
+      </w:pPr>
+      <w:r>
+        <w:rPr>
+          <w:rFonts w:cstheme="minorHAnsi"/>
+          <w:sz w:val="24"/>
+          <w:szCs w:val="24"/>
+        </w:rPr>
         <w:t>*</w:t>
       </w:r>
       <w:proofErr w:type="spellStart"/>
@@ -3136,25 +3074,25 @@
           <w:sz w:val="24"/>
           <w:szCs w:val="24"/>
         </w:rPr>
-        <w:t xml:space="preserve"> 4</w:t>
-      </w:r>
-    </w:p>
-    <w:p>
-      <w:pPr>
-        <w:ind w:left="720"/>
-        <w:rPr>
-          <w:rFonts w:cstheme="minorHAnsi"/>
-          <w:sz w:val="24"/>
-          <w:szCs w:val="24"/>
-        </w:rPr>
-      </w:pPr>
-      <w:r>
-        <w:rPr>
-          <w:rFonts w:cstheme="minorHAnsi"/>
-          <w:sz w:val="24"/>
-          <w:szCs w:val="24"/>
-        </w:rPr>
-        <w:t>19FA74 = 34ED72</w:t>
+        <w:t xml:space="preserve"> 5</w:t>
+      </w:r>
+    </w:p>
+    <w:p>
+      <w:pPr>
+        <w:ind w:left="720"/>
+        <w:rPr>
+          <w:rFonts w:cstheme="minorHAnsi"/>
+          <w:sz w:val="24"/>
+          <w:szCs w:val="24"/>
+        </w:rPr>
+      </w:pPr>
+      <w:r>
+        <w:rPr>
+          <w:rFonts w:cstheme="minorHAnsi"/>
+          <w:sz w:val="24"/>
+          <w:szCs w:val="24"/>
+        </w:rPr>
+        <w:t>19FA74 = 4228D4D</w:t>
       </w:r>
     </w:p>
     <w:p>
@@ -3208,43 +3146,43 @@
           <w:sz w:val="24"/>
           <w:szCs w:val="24"/>
         </w:rPr>
-        <w:t>EAX = 19FA74 = 34ED72</w:t>
-      </w:r>
-    </w:p>
-    <w:p>
-      <w:pPr>
-        <w:ind w:left="720"/>
-        <w:rPr>
-          <w:rFonts w:cstheme="minorHAnsi"/>
-          <w:sz w:val="24"/>
-          <w:szCs w:val="24"/>
-        </w:rPr>
-      </w:pPr>
-      <w:r>
-        <w:rPr>
-          <w:rFonts w:cstheme="minorHAnsi"/>
-          <w:sz w:val="24"/>
-          <w:szCs w:val="24"/>
-        </w:rPr>
-        <w:t>EAX = EAX * EBX = 34ED72 * 14 = 4228CE8</w:t>
-      </w:r>
-    </w:p>
-    <w:p>
-      <w:pPr>
-        <w:ind w:left="720"/>
-        <w:rPr>
-          <w:rFonts w:cstheme="minorHAnsi"/>
-          <w:sz w:val="24"/>
-          <w:szCs w:val="24"/>
-        </w:rPr>
-      </w:pPr>
-      <w:r>
-        <w:rPr>
-          <w:rFonts w:cstheme="minorHAnsi"/>
-          <w:sz w:val="24"/>
-          <w:szCs w:val="24"/>
-        </w:rPr>
-        <w:t>19FA74 = EAX 4228CE8</w:t>
+        <w:t>EAX = 19FA74 = 4228D4D</w:t>
+      </w:r>
+    </w:p>
+    <w:p>
+      <w:pPr>
+        <w:ind w:left="720"/>
+        <w:rPr>
+          <w:rFonts w:cstheme="minorHAnsi"/>
+          <w:sz w:val="24"/>
+          <w:szCs w:val="24"/>
+        </w:rPr>
+      </w:pPr>
+      <w:r>
+        <w:rPr>
+          <w:rFonts w:cstheme="minorHAnsi"/>
+          <w:sz w:val="24"/>
+          <w:szCs w:val="24"/>
+        </w:rPr>
+        <w:t>EAX = EAX * EBX = 4228D4D * 14 = 52B30A04</w:t>
+      </w:r>
+    </w:p>
+    <w:p>
+      <w:pPr>
+        <w:ind w:left="720"/>
+        <w:rPr>
+          <w:rFonts w:cstheme="minorHAnsi"/>
+          <w:sz w:val="24"/>
+          <w:szCs w:val="24"/>
+        </w:rPr>
+      </w:pPr>
+      <w:r>
+        <w:rPr>
+          <w:rFonts w:cstheme="minorHAnsi"/>
+          <w:sz w:val="24"/>
+          <w:szCs w:val="24"/>
+        </w:rPr>
+        <w:t>19FA74 = 52B30A04</w:t>
       </w:r>
     </w:p>
     <w:p>
@@ -3280,212 +3218,6 @@
           <w:sz w:val="24"/>
           <w:szCs w:val="24"/>
         </w:rPr>
-        <w:t>19FA74 = 19FA74 + 65 = 4228D4D</w:t>
-      </w:r>
-    </w:p>
-    <w:p>
-      <w:pPr>
-        <w:rPr>
-          <w:rFonts w:cstheme="minorHAnsi"/>
-          <w:sz w:val="24"/>
-          <w:szCs w:val="24"/>
-        </w:rPr>
-      </w:pPr>
-    </w:p>
-    <w:p>
-      <w:pPr>
-        <w:rPr>
-          <w:rFonts w:cstheme="minorHAnsi"/>
-          <w:sz w:val="24"/>
-          <w:szCs w:val="24"/>
-        </w:rPr>
-      </w:pPr>
-      <w:r>
-        <w:rPr>
-          <w:rFonts w:cstheme="minorHAnsi"/>
-          <w:sz w:val="24"/>
-          <w:szCs w:val="24"/>
-        </w:rPr>
-        <w:t>*</w:t>
-      </w:r>
-      <w:proofErr w:type="spellStart"/>
-      <w:r>
-        <w:rPr>
-          <w:rFonts w:cstheme="minorHAnsi"/>
-          <w:sz w:val="24"/>
-          <w:szCs w:val="24"/>
-        </w:rPr>
-        <w:t>Vòng</w:t>
-      </w:r>
-      <w:proofErr w:type="spellEnd"/>
-      <w:r>
-        <w:rPr>
-          <w:rFonts w:cstheme="minorHAnsi"/>
-          <w:sz w:val="24"/>
-          <w:szCs w:val="24"/>
-        </w:rPr>
-        <w:t xml:space="preserve"> </w:t>
-      </w:r>
-      <w:proofErr w:type="spellStart"/>
-      <w:r>
-        <w:rPr>
-          <w:rFonts w:cstheme="minorHAnsi"/>
-          <w:sz w:val="24"/>
-          <w:szCs w:val="24"/>
-        </w:rPr>
-        <w:t>lặp</w:t>
-      </w:r>
-      <w:proofErr w:type="spellEnd"/>
-      <w:r>
-        <w:rPr>
-          <w:rFonts w:cstheme="minorHAnsi"/>
-          <w:sz w:val="24"/>
-          <w:szCs w:val="24"/>
-        </w:rPr>
-        <w:t xml:space="preserve"> 5</w:t>
-      </w:r>
-    </w:p>
-    <w:p>
-      <w:pPr>
-        <w:ind w:left="720"/>
-        <w:rPr>
-          <w:rFonts w:cstheme="minorHAnsi"/>
-          <w:sz w:val="24"/>
-          <w:szCs w:val="24"/>
-        </w:rPr>
-      </w:pPr>
-      <w:r>
-        <w:rPr>
-          <w:rFonts w:cstheme="minorHAnsi"/>
-          <w:sz w:val="24"/>
-          <w:szCs w:val="24"/>
-        </w:rPr>
-        <w:t>19FA74 = 4228D4D</w:t>
-      </w:r>
-    </w:p>
-    <w:p>
-      <w:pPr>
-        <w:ind w:left="720"/>
-        <w:rPr>
-          <w:rFonts w:cstheme="minorHAnsi"/>
-          <w:sz w:val="24"/>
-          <w:szCs w:val="24"/>
-        </w:rPr>
-      </w:pPr>
-      <w:r>
-        <w:rPr>
-          <w:rFonts w:cstheme="minorHAnsi"/>
-          <w:sz w:val="24"/>
-          <w:szCs w:val="24"/>
-        </w:rPr>
-        <w:t>EAX = 65</w:t>
-      </w:r>
-    </w:p>
-    <w:p>
-      <w:pPr>
-        <w:ind w:left="720"/>
-        <w:rPr>
-          <w:rFonts w:cstheme="minorHAnsi"/>
-          <w:sz w:val="24"/>
-          <w:szCs w:val="24"/>
-        </w:rPr>
-      </w:pPr>
-      <w:r>
-        <w:rPr>
-          <w:rFonts w:cstheme="minorHAnsi"/>
-          <w:sz w:val="24"/>
-          <w:szCs w:val="24"/>
-        </w:rPr>
-        <w:t>EBX = EAX / 5 = 65 / 5 = 14</w:t>
-      </w:r>
-    </w:p>
-    <w:p>
-      <w:pPr>
-        <w:ind w:left="720"/>
-        <w:rPr>
-          <w:rFonts w:cstheme="minorHAnsi"/>
-          <w:sz w:val="24"/>
-          <w:szCs w:val="24"/>
-        </w:rPr>
-      </w:pPr>
-      <w:r>
-        <w:rPr>
-          <w:rFonts w:cstheme="minorHAnsi"/>
-          <w:sz w:val="24"/>
-          <w:szCs w:val="24"/>
-        </w:rPr>
-        <w:t>EAX = 19FA74 = 4228D4D</w:t>
-      </w:r>
-    </w:p>
-    <w:p>
-      <w:pPr>
-        <w:ind w:left="720"/>
-        <w:rPr>
-          <w:rFonts w:cstheme="minorHAnsi"/>
-          <w:sz w:val="24"/>
-          <w:szCs w:val="24"/>
-        </w:rPr>
-      </w:pPr>
-      <w:r>
-        <w:rPr>
-          <w:rFonts w:cstheme="minorHAnsi"/>
-          <w:sz w:val="24"/>
-          <w:szCs w:val="24"/>
-        </w:rPr>
-        <w:t>EAX = EAX * EBX = 4228D4D * 14 = 52B30A04</w:t>
-      </w:r>
-    </w:p>
-    <w:p>
-      <w:pPr>
-        <w:ind w:left="720"/>
-        <w:rPr>
-          <w:rFonts w:cstheme="minorHAnsi"/>
-          <w:sz w:val="24"/>
-          <w:szCs w:val="24"/>
-        </w:rPr>
-      </w:pPr>
-      <w:r>
-        <w:rPr>
-          <w:rFonts w:cstheme="minorHAnsi"/>
-          <w:sz w:val="24"/>
-          <w:szCs w:val="24"/>
-        </w:rPr>
-        <w:t>19FA74 = 52B30A04</w:t>
-      </w:r>
-    </w:p>
-    <w:p>
-      <w:pPr>
-        <w:ind w:left="720"/>
-        <w:rPr>
-          <w:rFonts w:cstheme="minorHAnsi"/>
-          <w:sz w:val="24"/>
-          <w:szCs w:val="24"/>
-        </w:rPr>
-      </w:pPr>
-      <w:r>
-        <w:rPr>
-          <w:rFonts w:cstheme="minorHAnsi"/>
-          <w:sz w:val="24"/>
-          <w:szCs w:val="24"/>
-        </w:rPr>
-        <w:t>EDI = 65</w:t>
-      </w:r>
-    </w:p>
-    <w:p>
-      <w:pPr>
-        <w:ind w:left="720"/>
-        <w:rPr>
-          <w:rFonts w:cstheme="minorHAnsi"/>
-          <w:sz w:val="24"/>
-          <w:szCs w:val="24"/>
-        </w:rPr>
-      </w:pPr>
-      <w:r>
-        <w:rPr>
-          <w:rFonts w:cstheme="minorHAnsi"/>
-          <w:sz w:val="24"/>
-          <w:szCs w:val="24"/>
-        </w:rPr>
         <w:t>19FA74 = 19FA74 + 65 = 52B30A69</w:t>
       </w:r>
     </w:p>
@@ -3906,7 +3638,6 @@
           <w:sz w:val="24"/>
           <w:szCs w:val="24"/>
         </w:rPr>
-        <w:lastRenderedPageBreak/>
         <w:t>56B / A = 8A, 56B % A = 7</w:t>
       </w:r>
     </w:p>
@@ -4052,6 +3783,7 @@
           <w:sz w:val="24"/>
           <w:szCs w:val="24"/>
         </w:rPr>
+        <w:lastRenderedPageBreak/>
         <w:t>EBX: 1</w:t>
       </w:r>
     </w:p>
@@ -4394,7 +4126,7 @@
       </w:pPr>
     </w:p>
     <w:sectPr>
-      <w:pgSz w:w="12240" w:h="15840"/>
+      <w:pgSz w:w="11900" w:h="16840"/>
       <w:pgMar w:top="1440" w:right="1440" w:bottom="1440" w:left="1440" w:header="720" w:footer="720" w:gutter="0"/>
       <w:cols w:space="720"/>
       <w:docGrid w:linePitch="360"/>
@@ -4801,6 +4533,9 @@
   <w:style w:type="paragraph" w:default="1" w:styleId="Normal">
     <w:name w:val="Normal"/>
     <w:qFormat/>
+    <w:rPr>
+      <w:rFonts w:eastAsiaTheme="minorEastAsia"/>
+    </w:rPr>
   </w:style>
   <w:style w:type="character" w:default="1" w:styleId="DefaultParagraphFont">
     <w:name w:val="Default Paragraph Font"/>

</xml_diff>